<commit_message>
revision on the supplementary data
</commit_message>
<xml_diff>
--- a/Supplementary_data/Description of Additional Supplementary Files.docx
+++ b/Supplementary_data/Description of Additional Supplementary Files.docx
@@ -36,6 +36,7 @@
     </w:p>
     <w:p>
       <w:pPr>
+        <w:spacing w:line="480" w:lineRule="auto"/>
         <w:rPr>
           <w:rFonts w:ascii="Times New Roman" w:hAnsi="Times New Roman" w:cs="Times New Roman"/>
           <w:sz w:val="28"/>
@@ -58,55 +59,7 @@
           <w:sz w:val="28"/>
           <w:szCs w:val="28"/>
         </w:rPr>
-        <w:t>Th</w:t>
-      </w:r>
-      <w:r>
-        <w:rPr>
-          <w:rFonts w:ascii="Times New Roman" w:hAnsi="Times New Roman" w:cs="Times New Roman"/>
-          <w:sz w:val="28"/>
-          <w:szCs w:val="28"/>
-        </w:rPr>
-        <w:t>e</w:t>
-      </w:r>
-      <w:r>
-        <w:rPr>
-          <w:rFonts w:ascii="Times New Roman" w:hAnsi="Times New Roman" w:cs="Times New Roman"/>
-          <w:sz w:val="28"/>
-          <w:szCs w:val="28"/>
-        </w:rPr>
-        <w:t xml:space="preserve"> file describe</w:t>
-      </w:r>
-      <w:r>
-        <w:rPr>
-          <w:rFonts w:ascii="Times New Roman" w:hAnsi="Times New Roman" w:cs="Times New Roman"/>
-          <w:sz w:val="28"/>
-          <w:szCs w:val="28"/>
-        </w:rPr>
-        <w:t>s</w:t>
-      </w:r>
-      <w:r>
-        <w:rPr>
-          <w:rFonts w:ascii="Times New Roman" w:hAnsi="Times New Roman" w:cs="Times New Roman"/>
-          <w:sz w:val="28"/>
-          <w:szCs w:val="28"/>
-        </w:rPr>
-        <w:t xml:space="preserve"> detailed information o</w:t>
-      </w:r>
-      <w:r>
-        <w:rPr>
-          <w:rFonts w:ascii="Times New Roman" w:hAnsi="Times New Roman" w:cs="Times New Roman"/>
-          <w:sz w:val="28"/>
-          <w:szCs w:val="28"/>
-        </w:rPr>
-        <w:t>n</w:t>
-      </w:r>
-      <w:r>
-        <w:rPr>
-          <w:rFonts w:ascii="Times New Roman" w:hAnsi="Times New Roman" w:cs="Times New Roman"/>
-          <w:sz w:val="28"/>
-          <w:szCs w:val="28"/>
-        </w:rPr>
-        <w:t xml:space="preserve"> all 228 </w:t>
+        <w:t xml:space="preserve">The file describes detailed information on all 228 </w:t>
       </w:r>
       <w:r>
         <w:rPr>
@@ -116,7 +69,111 @@
           <w:sz w:val="28"/>
           <w:szCs w:val="28"/>
         </w:rPr>
-        <w:t>S</w:t>
+        <w:t>S. polyrhiza</w:t>
+      </w:r>
+      <w:r>
+        <w:rPr>
+          <w:rFonts w:ascii="Times New Roman" w:hAnsi="Times New Roman" w:cs="Times New Roman"/>
+          <w:sz w:val="28"/>
+          <w:szCs w:val="28"/>
+        </w:rPr>
+        <w:t xml:space="preserve"> genotypes, including their sequencing statistics, sampling regions, and Accession number in NCBI. </w:t>
+      </w:r>
+    </w:p>
+    <w:p>
+      <w:pPr>
+        <w:spacing w:line="480" w:lineRule="auto"/>
+        <w:rPr>
+          <w:rFonts w:ascii="Times New Roman" w:hAnsi="Times New Roman" w:cs="Times New Roman"/>
+          <w:b/>
+          <w:bCs/>
+          <w:sz w:val="28"/>
+          <w:szCs w:val="28"/>
+        </w:rPr>
+      </w:pPr>
+      <w:r>
+        <w:rPr>
+          <w:rFonts w:ascii="Times New Roman" w:hAnsi="Times New Roman" w:cs="Times New Roman"/>
+          <w:b/>
+          <w:bCs/>
+          <w:sz w:val="28"/>
+          <w:szCs w:val="28"/>
+        </w:rPr>
+        <w:t xml:space="preserve">Supplementary Data 2: </w:t>
+      </w:r>
+      <w:r>
+        <w:rPr>
+          <w:rFonts w:ascii="Times New Roman" w:hAnsi="Times New Roman" w:cs="Times New Roman"/>
+          <w:sz w:val="28"/>
+          <w:szCs w:val="28"/>
+        </w:rPr>
+        <w:t>The table contains the annotation of all SNPs. Each row records one annotated gene. The first column is the gene ID, and the following columns are the number of SNPs annotated as different categories.</w:t>
+      </w:r>
+      <w:r>
+        <w:rPr>
+          <w:rFonts w:ascii="Times New Roman" w:hAnsi="Times New Roman" w:cs="Times New Roman"/>
+          <w:b/>
+          <w:bCs/>
+          <w:sz w:val="28"/>
+          <w:szCs w:val="28"/>
+        </w:rPr>
+        <w:t xml:space="preserve"> </w:t>
+      </w:r>
+    </w:p>
+    <w:p>
+      <w:pPr>
+        <w:spacing w:line="480" w:lineRule="auto"/>
+        <w:rPr>
+          <w:rFonts w:ascii="Times New Roman" w:hAnsi="Times New Roman" w:cs="Times New Roman"/>
+          <w:sz w:val="28"/>
+          <w:szCs w:val="28"/>
+        </w:rPr>
+      </w:pPr>
+      <w:r>
+        <w:rPr>
+          <w:rFonts w:ascii="Times New Roman" w:hAnsi="Times New Roman" w:cs="Times New Roman"/>
+          <w:b/>
+          <w:bCs/>
+          <w:sz w:val="28"/>
+          <w:szCs w:val="28"/>
+        </w:rPr>
+        <w:t xml:space="preserve">Supplementary Data 3: </w:t>
+      </w:r>
+      <w:r>
+        <w:rPr>
+          <w:rFonts w:ascii="Times New Roman" w:hAnsi="Times New Roman" w:cs="Times New Roman"/>
+          <w:sz w:val="28"/>
+          <w:szCs w:val="28"/>
+        </w:rPr>
+        <w:t>The table contains all the annotation information of SVs.</w:t>
+      </w:r>
+    </w:p>
+    <w:p>
+      <w:pPr>
+        <w:spacing w:line="480" w:lineRule="auto"/>
+        <w:rPr>
+          <w:rFonts w:ascii="Times New Roman" w:hAnsi="Times New Roman" w:cs="Times New Roman"/>
+          <w:sz w:val="28"/>
+          <w:szCs w:val="28"/>
+        </w:rPr>
+      </w:pPr>
+      <w:r>
+        <w:rPr>
+          <w:rFonts w:ascii="Times New Roman" w:hAnsi="Times New Roman" w:cs="Times New Roman"/>
+          <w:b/>
+          <w:bCs/>
+          <w:sz w:val="28"/>
+          <w:szCs w:val="28"/>
+        </w:rPr>
+        <w:t xml:space="preserve">Supplementary Data 4: </w:t>
+      </w:r>
+      <w:r>
+        <w:rPr>
+          <w:rFonts w:ascii="Times New Roman" w:hAnsi="Times New Roman" w:cs="Times New Roman"/>
+          <w:sz w:val="28"/>
+          <w:szCs w:val="28"/>
+        </w:rPr>
+        <w:t xml:space="preserve">The table contains gene families as well as members from each gene family identified in the </w:t>
       </w:r>
       <w:r>
         <w:rPr>
@@ -126,7 +183,71 @@
           <w:sz w:val="28"/>
           <w:szCs w:val="28"/>
         </w:rPr>
-        <w:t>.</w:t>
+        <w:t>S. polyrhiza</w:t>
+      </w:r>
+      <w:r>
+        <w:rPr>
+          <w:rFonts w:ascii="Times New Roman" w:hAnsi="Times New Roman" w:cs="Times New Roman"/>
+          <w:sz w:val="28"/>
+          <w:szCs w:val="28"/>
+        </w:rPr>
+        <w:t xml:space="preserve"> genome.</w:t>
+      </w:r>
+    </w:p>
+    <w:p>
+      <w:pPr>
+        <w:spacing w:line="480" w:lineRule="auto"/>
+        <w:rPr>
+          <w:rFonts w:ascii="Times New Roman" w:hAnsi="Times New Roman" w:cs="Times New Roman"/>
+          <w:sz w:val="28"/>
+          <w:szCs w:val="28"/>
+        </w:rPr>
+      </w:pPr>
+      <w:r>
+        <w:rPr>
+          <w:rFonts w:ascii="Times New Roman" w:hAnsi="Times New Roman" w:cs="Times New Roman"/>
+          <w:b/>
+          <w:bCs/>
+          <w:sz w:val="28"/>
+          <w:szCs w:val="28"/>
+        </w:rPr>
+        <w:t xml:space="preserve">Supplementary Data 5: </w:t>
+      </w:r>
+      <w:r>
+        <w:rPr>
+          <w:rFonts w:ascii="Times New Roman" w:hAnsi="Times New Roman" w:cs="Times New Roman"/>
+          <w:sz w:val="28"/>
+          <w:szCs w:val="28"/>
+        </w:rPr>
+        <w:t>The table contains results of enrichment analysis of small INDELs and SVs among all the gene families identified.</w:t>
+      </w:r>
+    </w:p>
+    <w:p>
+      <w:pPr>
+        <w:spacing w:line="480" w:lineRule="auto"/>
+        <w:rPr>
+          <w:rFonts w:ascii="Times New Roman" w:hAnsi="Times New Roman" w:cs="Times New Roman"/>
+          <w:sz w:val="28"/>
+          <w:szCs w:val="28"/>
+        </w:rPr>
+      </w:pPr>
+      <w:r>
+        <w:rPr>
+          <w:rFonts w:ascii="Times New Roman" w:hAnsi="Times New Roman" w:cs="Times New Roman"/>
+          <w:b/>
+          <w:bCs/>
+          <w:sz w:val="28"/>
+          <w:szCs w:val="28"/>
+        </w:rPr>
+        <w:t>Supplementary Data 6:</w:t>
+      </w:r>
+      <w:r>
+        <w:rPr>
+          <w:rFonts w:ascii="Times New Roman" w:hAnsi="Times New Roman" w:cs="Times New Roman"/>
+          <w:sz w:val="28"/>
+          <w:szCs w:val="28"/>
+        </w:rPr>
+        <w:t xml:space="preserve"> The table contains the grouping of clonal families of all 228 </w:t>
       </w:r>
       <w:r>
         <w:rPr>
@@ -136,137 +257,43 @@
           <w:sz w:val="28"/>
           <w:szCs w:val="28"/>
         </w:rPr>
-        <w:t xml:space="preserve"> polyrhiza</w:t>
-      </w:r>
-      <w:r>
-        <w:rPr>
-          <w:rFonts w:ascii="Times New Roman" w:hAnsi="Times New Roman" w:cs="Times New Roman"/>
-          <w:sz w:val="28"/>
-          <w:szCs w:val="28"/>
-        </w:rPr>
-        <w:t xml:space="preserve"> </w:t>
-      </w:r>
-      <w:r>
-        <w:rPr>
-          <w:rFonts w:ascii="Times New Roman" w:hAnsi="Times New Roman" w:cs="Times New Roman"/>
-          <w:sz w:val="28"/>
-          <w:szCs w:val="28"/>
-        </w:rPr>
-        <w:t xml:space="preserve">genotypes, including </w:t>
-      </w:r>
-      <w:r>
-        <w:rPr>
-          <w:rFonts w:ascii="Times New Roman" w:hAnsi="Times New Roman" w:cs="Times New Roman"/>
-          <w:sz w:val="28"/>
-          <w:szCs w:val="28"/>
-        </w:rPr>
-        <w:t xml:space="preserve">their </w:t>
-      </w:r>
-      <w:r>
-        <w:rPr>
-          <w:rFonts w:ascii="Times New Roman" w:hAnsi="Times New Roman" w:cs="Times New Roman"/>
-          <w:sz w:val="28"/>
-          <w:szCs w:val="28"/>
-        </w:rPr>
-        <w:t xml:space="preserve">sequencing statistics, sampling regions, </w:t>
-      </w:r>
-      <w:r>
-        <w:rPr>
-          <w:rFonts w:ascii="Times New Roman" w:hAnsi="Times New Roman" w:cs="Times New Roman"/>
-          <w:sz w:val="28"/>
-          <w:szCs w:val="28"/>
-        </w:rPr>
-        <w:t xml:space="preserve">and </w:t>
-      </w:r>
-      <w:r>
-        <w:rPr>
-          <w:rFonts w:ascii="Times New Roman" w:hAnsi="Times New Roman" w:cs="Times New Roman"/>
-          <w:sz w:val="28"/>
-          <w:szCs w:val="28"/>
-        </w:rPr>
-        <w:t xml:space="preserve">Accession number in NCBI. </w:t>
-      </w:r>
-    </w:p>
-    <w:p>
-      <w:pPr>
-        <w:rPr>
-          <w:rFonts w:ascii="Times New Roman" w:hAnsi="Times New Roman" w:cs="Times New Roman"/>
-          <w:b/>
-          <w:bCs/>
-          <w:sz w:val="28"/>
-          <w:szCs w:val="28"/>
-        </w:rPr>
-      </w:pPr>
-      <w:r>
-        <w:rPr>
-          <w:rFonts w:ascii="Times New Roman" w:hAnsi="Times New Roman" w:cs="Times New Roman"/>
-          <w:b/>
-          <w:bCs/>
-          <w:sz w:val="28"/>
-          <w:szCs w:val="28"/>
-        </w:rPr>
-        <w:t xml:space="preserve">Supplementary Data 2: </w:t>
-      </w:r>
-      <w:r>
-        <w:rPr>
-          <w:rFonts w:ascii="Times New Roman" w:hAnsi="Times New Roman" w:cs="Times New Roman"/>
-          <w:sz w:val="28"/>
-          <w:szCs w:val="28"/>
-        </w:rPr>
-        <w:t>The table contains the annotation of all SNPs</w:t>
-      </w:r>
-      <w:r>
-        <w:rPr>
-          <w:rFonts w:ascii="Times New Roman" w:hAnsi="Times New Roman" w:cs="Times New Roman"/>
-          <w:sz w:val="28"/>
-          <w:szCs w:val="28"/>
-        </w:rPr>
-        <w:t>. Each row records one annotated gene. The first column is the gene ID, and the following columns are the number of SNPs annotated as different categories.</w:t>
-      </w:r>
-      <w:r>
-        <w:rPr>
-          <w:rFonts w:ascii="Times New Roman" w:hAnsi="Times New Roman" w:cs="Times New Roman"/>
-          <w:b/>
-          <w:bCs/>
-          <w:sz w:val="28"/>
-          <w:szCs w:val="28"/>
-        </w:rPr>
-        <w:t xml:space="preserve"> </w:t>
-      </w:r>
-    </w:p>
-    <w:p>
-      <w:pPr>
-        <w:rPr>
-          <w:rFonts w:ascii="Times New Roman" w:hAnsi="Times New Roman" w:cs="Times New Roman"/>
-          <w:sz w:val="28"/>
-          <w:szCs w:val="28"/>
-        </w:rPr>
-      </w:pPr>
-      <w:r>
-        <w:rPr>
-          <w:rFonts w:ascii="Times New Roman" w:hAnsi="Times New Roman" w:cs="Times New Roman"/>
-          <w:b/>
-          <w:bCs/>
-          <w:sz w:val="28"/>
-          <w:szCs w:val="28"/>
-        </w:rPr>
-        <w:t>Supplementary Data 3:</w:t>
-      </w:r>
-      <w:r>
-        <w:rPr>
-          <w:rFonts w:ascii="Times New Roman" w:hAnsi="Times New Roman" w:cs="Times New Roman"/>
-          <w:sz w:val="28"/>
-          <w:szCs w:val="28"/>
-        </w:rPr>
-        <w:t xml:space="preserve"> The table</w:t>
-      </w:r>
-      <w:r>
-        <w:rPr>
-          <w:rFonts w:ascii="Times New Roman" w:hAnsi="Times New Roman" w:cs="Times New Roman"/>
-          <w:sz w:val="28"/>
-          <w:szCs w:val="28"/>
-        </w:rPr>
-        <w:t xml:space="preserve"> contains the grouping of clonal families of all 228 </w:t>
+        <w:t>S. polyrhiza</w:t>
+      </w:r>
+      <w:r>
+        <w:rPr>
+          <w:rFonts w:ascii="Times New Roman" w:hAnsi="Times New Roman" w:cs="Times New Roman"/>
+          <w:sz w:val="28"/>
+          <w:szCs w:val="28"/>
+        </w:rPr>
+        <w:t xml:space="preserve"> genotypes.</w:t>
+      </w:r>
+    </w:p>
+    <w:p>
+      <w:pPr>
+        <w:spacing w:line="480" w:lineRule="auto"/>
+        <w:rPr>
+          <w:rFonts w:ascii="Times New Roman" w:hAnsi="Times New Roman" w:cs="Times New Roman"/>
+          <w:sz w:val="28"/>
+          <w:szCs w:val="28"/>
+        </w:rPr>
+      </w:pPr>
+      <w:r>
+        <w:rPr>
+          <w:rFonts w:ascii="Times New Roman" w:hAnsi="Times New Roman" w:cs="Times New Roman"/>
+          <w:b/>
+          <w:bCs/>
+          <w:sz w:val="28"/>
+          <w:szCs w:val="28"/>
+        </w:rPr>
+        <w:t>Supplementary Data 7:</w:t>
+      </w:r>
+      <w:r>
+        <w:rPr>
+          <w:rFonts w:ascii="Times New Roman" w:hAnsi="Times New Roman" w:cs="Times New Roman"/>
+          <w:sz w:val="28"/>
+          <w:szCs w:val="28"/>
+        </w:rPr>
+        <w:t xml:space="preserve"> The file contains the alignment (against to the homologs from </w:t>
       </w:r>
       <w:r>
         <w:rPr>
@@ -276,50 +303,43 @@
           <w:sz w:val="28"/>
           <w:szCs w:val="28"/>
         </w:rPr>
-        <w:t>S. polyrhiza</w:t>
-      </w:r>
-      <w:r>
-        <w:rPr>
-          <w:rFonts w:ascii="Times New Roman" w:hAnsi="Times New Roman" w:cs="Times New Roman"/>
-          <w:sz w:val="28"/>
-          <w:szCs w:val="28"/>
-        </w:rPr>
-        <w:t xml:space="preserve"> genotypes.</w:t>
-      </w:r>
-    </w:p>
-    <w:p>
-      <w:pPr>
-        <w:rPr>
-          <w:rFonts w:ascii="Times New Roman" w:hAnsi="Times New Roman" w:cs="Times New Roman"/>
-          <w:sz w:val="28"/>
-          <w:szCs w:val="28"/>
-        </w:rPr>
-      </w:pPr>
-      <w:r>
-        <w:rPr>
-          <w:rFonts w:ascii="Times New Roman" w:hAnsi="Times New Roman" w:cs="Times New Roman"/>
-          <w:b/>
-          <w:bCs/>
-          <w:sz w:val="28"/>
-          <w:szCs w:val="28"/>
-        </w:rPr>
-        <w:t>Supplementary Data 4:</w:t>
-      </w:r>
-      <w:r>
-        <w:rPr>
-          <w:rFonts w:ascii="Times New Roman" w:hAnsi="Times New Roman" w:cs="Times New Roman"/>
-          <w:sz w:val="28"/>
-          <w:szCs w:val="28"/>
-        </w:rPr>
-        <w:t xml:space="preserve"> The table contains the list of genes detected under positive selection at the species-wide level </w:t>
-      </w:r>
-      <w:r>
-        <w:rPr>
-          <w:rFonts w:ascii="Times New Roman" w:hAnsi="Times New Roman" w:cs="Times New Roman"/>
-          <w:sz w:val="28"/>
-          <w:szCs w:val="28"/>
-        </w:rPr>
-        <w:t xml:space="preserve">according to </w:t>
+        <w:t>Arabidopsis thaliana</w:t>
+      </w:r>
+      <w:r>
+        <w:rPr>
+          <w:rFonts w:ascii="Times New Roman" w:hAnsi="Times New Roman" w:cs="Times New Roman"/>
+          <w:sz w:val="28"/>
+          <w:szCs w:val="28"/>
+        </w:rPr>
+        <w:t>) and expression of 34 candidate genes that were discussed in the manuscript.</w:t>
+      </w:r>
+    </w:p>
+    <w:p>
+      <w:pPr>
+        <w:spacing w:line="480" w:lineRule="auto"/>
+        <w:rPr>
+          <w:rFonts w:ascii="Times New Roman" w:hAnsi="Times New Roman" w:cs="Times New Roman"/>
+          <w:sz w:val="28"/>
+          <w:szCs w:val="28"/>
+        </w:rPr>
+      </w:pPr>
+      <w:r>
+        <w:rPr>
+          <w:rFonts w:ascii="Times New Roman" w:hAnsi="Times New Roman" w:cs="Times New Roman"/>
+          <w:b/>
+          <w:bCs/>
+          <w:sz w:val="28"/>
+          <w:szCs w:val="28"/>
+        </w:rPr>
+        <w:t>Supplementary Data 8:</w:t>
+      </w:r>
+      <w:r>
+        <w:rPr>
+          <w:rFonts w:ascii="Times New Roman" w:hAnsi="Times New Roman" w:cs="Times New Roman"/>
+          <w:sz w:val="28"/>
+          <w:szCs w:val="28"/>
+        </w:rPr>
+        <w:t xml:space="preserve"> The table contains the list of genes detected under positive selection at the species-wide level according to </w:t>
       </w:r>
       <w:proofErr w:type="spellStart"/>
       <w:r>
@@ -337,247 +357,38 @@
           <w:sz w:val="28"/>
           <w:szCs w:val="28"/>
         </w:rPr>
-        <w:t xml:space="preserve">, </w:t>
-      </w:r>
-      <w:proofErr w:type="spellStart"/>
-      <w:r>
-        <w:rPr>
-          <w:rFonts w:ascii="Times New Roman" w:hAnsi="Times New Roman" w:cs="Times New Roman"/>
-          <w:sz w:val="28"/>
-          <w:szCs w:val="28"/>
-        </w:rPr>
-        <w:t>SweeD</w:t>
-      </w:r>
-      <w:proofErr w:type="spellEnd"/>
-      <w:r>
-        <w:rPr>
-          <w:rFonts w:ascii="Times New Roman" w:hAnsi="Times New Roman" w:cs="Times New Roman"/>
-          <w:sz w:val="28"/>
-          <w:szCs w:val="28"/>
-        </w:rPr>
-        <w:t xml:space="preserve"> and LASSI</w:t>
-      </w:r>
-      <w:r>
-        <w:rPr>
-          <w:rFonts w:ascii="Times New Roman" w:hAnsi="Times New Roman" w:cs="Times New Roman"/>
-          <w:sz w:val="28"/>
-          <w:szCs w:val="28"/>
-        </w:rPr>
-        <w:t>.</w:t>
-      </w:r>
-    </w:p>
-    <w:p>
-      <w:pPr>
-        <w:rPr>
-          <w:rFonts w:ascii="Times New Roman" w:hAnsi="Times New Roman" w:cs="Times New Roman"/>
-          <w:b/>
-          <w:bCs/>
-          <w:sz w:val="28"/>
-          <w:szCs w:val="28"/>
-        </w:rPr>
-      </w:pPr>
-      <w:r>
-        <w:rPr>
-          <w:rFonts w:ascii="Times New Roman" w:hAnsi="Times New Roman" w:cs="Times New Roman"/>
-          <w:b/>
-          <w:bCs/>
-          <w:sz w:val="28"/>
-          <w:szCs w:val="28"/>
-        </w:rPr>
-        <w:t xml:space="preserve">Supplementary Data </w:t>
-      </w:r>
-      <w:r>
-        <w:rPr>
-          <w:rFonts w:ascii="Times New Roman" w:hAnsi="Times New Roman" w:cs="Times New Roman"/>
-          <w:b/>
-          <w:bCs/>
-          <w:sz w:val="28"/>
-          <w:szCs w:val="28"/>
-        </w:rPr>
-        <w:t>5</w:t>
-      </w:r>
-      <w:r>
-        <w:rPr>
-          <w:rFonts w:ascii="Times New Roman" w:hAnsi="Times New Roman" w:cs="Times New Roman"/>
-          <w:b/>
-          <w:bCs/>
-          <w:sz w:val="28"/>
-          <w:szCs w:val="28"/>
-        </w:rPr>
-        <w:t>:</w:t>
-      </w:r>
-      <w:r>
-        <w:rPr>
-          <w:rFonts w:ascii="Times New Roman" w:hAnsi="Times New Roman" w:cs="Times New Roman"/>
-          <w:b/>
-          <w:bCs/>
-          <w:sz w:val="28"/>
-          <w:szCs w:val="28"/>
-        </w:rPr>
-        <w:t xml:space="preserve"> </w:t>
-      </w:r>
-      <w:r>
-        <w:rPr>
-          <w:rFonts w:ascii="Times New Roman" w:hAnsi="Times New Roman" w:cs="Times New Roman"/>
-          <w:sz w:val="28"/>
-          <w:szCs w:val="28"/>
-        </w:rPr>
-        <w:t xml:space="preserve">This table contains the list of genes (rows) belonging to the top 1% CLR values of 3P-CLR and the population branches where they are under selection (columns). Fields with “1” indicate that </w:t>
-      </w:r>
-      <w:r>
-        <w:rPr>
-          <w:rFonts w:ascii="Times New Roman" w:hAnsi="Times New Roman" w:cs="Times New Roman"/>
-          <w:sz w:val="28"/>
-          <w:szCs w:val="28"/>
-        </w:rPr>
-        <w:t xml:space="preserve">a signature of </w:t>
-      </w:r>
-      <w:r>
-        <w:rPr>
-          <w:rFonts w:ascii="Times New Roman" w:hAnsi="Times New Roman" w:cs="Times New Roman"/>
-          <w:sz w:val="28"/>
-          <w:szCs w:val="28"/>
-        </w:rPr>
-        <w:t xml:space="preserve">selection </w:t>
-      </w:r>
-      <w:r>
-        <w:rPr>
-          <w:rFonts w:ascii="Times New Roman" w:hAnsi="Times New Roman" w:cs="Times New Roman"/>
-          <w:sz w:val="28"/>
-          <w:szCs w:val="28"/>
-        </w:rPr>
-        <w:t>was found</w:t>
-      </w:r>
-      <w:r>
-        <w:rPr>
-          <w:rFonts w:ascii="Times New Roman" w:hAnsi="Times New Roman" w:cs="Times New Roman"/>
-          <w:sz w:val="28"/>
-          <w:szCs w:val="28"/>
-        </w:rPr>
-        <w:t xml:space="preserve">, and fields with “0” indicate no </w:t>
-      </w:r>
-      <w:r>
-        <w:rPr>
-          <w:rFonts w:ascii="Times New Roman" w:hAnsi="Times New Roman" w:cs="Times New Roman"/>
-          <w:sz w:val="28"/>
-          <w:szCs w:val="28"/>
-        </w:rPr>
-        <w:t xml:space="preserve">signature of </w:t>
-      </w:r>
-      <w:r>
-        <w:rPr>
-          <w:rFonts w:ascii="Times New Roman" w:hAnsi="Times New Roman" w:cs="Times New Roman"/>
-          <w:sz w:val="28"/>
-          <w:szCs w:val="28"/>
-        </w:rPr>
-        <w:t>selection</w:t>
-      </w:r>
-      <w:r>
-        <w:rPr>
-          <w:rFonts w:ascii="Times New Roman" w:hAnsi="Times New Roman" w:cs="Times New Roman"/>
-          <w:sz w:val="28"/>
-          <w:szCs w:val="28"/>
-        </w:rPr>
-        <w:t xml:space="preserve"> was found</w:t>
-      </w:r>
-      <w:r>
-        <w:rPr>
-          <w:rFonts w:ascii="Times New Roman" w:hAnsi="Times New Roman" w:cs="Times New Roman"/>
-          <w:sz w:val="28"/>
-          <w:szCs w:val="28"/>
-        </w:rPr>
-        <w:t>.</w:t>
-      </w:r>
-    </w:p>
-    <w:p>
-      <w:pPr>
-        <w:widowControl/>
-        <w:jc w:val="left"/>
-        <w:rPr>
-          <w:rFonts w:ascii="Times New Roman" w:hAnsi="Times New Roman" w:cs="Times New Roman"/>
-          <w:sz w:val="28"/>
-          <w:szCs w:val="28"/>
-        </w:rPr>
-      </w:pPr>
-      <w:r>
-        <w:rPr>
-          <w:rFonts w:ascii="Times New Roman" w:hAnsi="Times New Roman" w:cs="Times New Roman"/>
-          <w:b/>
-          <w:bCs/>
-          <w:sz w:val="28"/>
-          <w:szCs w:val="28"/>
-        </w:rPr>
-        <w:t xml:space="preserve">Supplementary Data </w:t>
-      </w:r>
-      <w:r>
-        <w:rPr>
-          <w:rFonts w:ascii="Times New Roman" w:hAnsi="Times New Roman" w:cs="Times New Roman"/>
-          <w:b/>
-          <w:bCs/>
-          <w:sz w:val="28"/>
-          <w:szCs w:val="28"/>
-        </w:rPr>
-        <w:t>6</w:t>
-      </w:r>
-      <w:r>
-        <w:rPr>
-          <w:rFonts w:ascii="Times New Roman" w:hAnsi="Times New Roman" w:cs="Times New Roman"/>
-          <w:b/>
-          <w:bCs/>
-          <w:sz w:val="28"/>
-          <w:szCs w:val="28"/>
-        </w:rPr>
-        <w:t>:</w:t>
-      </w:r>
-      <w:r>
-        <w:rPr>
-          <w:rFonts w:ascii="Times New Roman" w:hAnsi="Times New Roman" w:cs="Times New Roman"/>
-          <w:b/>
-          <w:bCs/>
-          <w:sz w:val="28"/>
-          <w:szCs w:val="28"/>
-        </w:rPr>
-        <w:t xml:space="preserve"> </w:t>
-      </w:r>
-      <w:r>
-        <w:rPr>
-          <w:rFonts w:ascii="Times New Roman" w:hAnsi="Times New Roman" w:cs="Times New Roman"/>
-          <w:sz w:val="28"/>
-          <w:szCs w:val="28"/>
-        </w:rPr>
-        <w:t xml:space="preserve">The file contains detailed information for the NCBI CDD check of annotated MADS-box TFs. The first sheet records all 43 MADS-box TFs that passed </w:t>
-      </w:r>
-      <w:r>
-        <w:rPr>
-          <w:rFonts w:ascii="Times New Roman" w:hAnsi="Times New Roman" w:cs="Times New Roman"/>
-          <w:sz w:val="28"/>
-          <w:szCs w:val="28"/>
-        </w:rPr>
-        <w:t xml:space="preserve">the </w:t>
-      </w:r>
-      <w:r>
-        <w:rPr>
-          <w:rFonts w:ascii="Times New Roman" w:hAnsi="Times New Roman" w:cs="Times New Roman"/>
-          <w:sz w:val="28"/>
-          <w:szCs w:val="28"/>
-        </w:rPr>
-        <w:t xml:space="preserve">CDD check, while the second sheet records other candidates that failed </w:t>
-      </w:r>
-      <w:r>
-        <w:rPr>
-          <w:rFonts w:ascii="Times New Roman" w:hAnsi="Times New Roman" w:cs="Times New Roman"/>
-          <w:sz w:val="28"/>
-          <w:szCs w:val="28"/>
-        </w:rPr>
-        <w:t xml:space="preserve">the </w:t>
-      </w:r>
-      <w:r>
-        <w:rPr>
-          <w:rFonts w:ascii="Times New Roman" w:hAnsi="Times New Roman" w:cs="Times New Roman"/>
-          <w:sz w:val="28"/>
-          <w:szCs w:val="28"/>
-        </w:rPr>
-        <w:t>CDD check.</w:t>
+        <w:t>, SweeD and LASSI.</w:t>
+      </w:r>
+    </w:p>
+    <w:p>
+      <w:pPr>
+        <w:spacing w:line="480" w:lineRule="auto"/>
+        <w:rPr>
+          <w:rFonts w:ascii="Times New Roman" w:hAnsi="Times New Roman" w:cs="Times New Roman"/>
+          <w:b/>
+          <w:bCs/>
+          <w:sz w:val="28"/>
+          <w:szCs w:val="28"/>
+        </w:rPr>
+      </w:pPr>
+      <w:r>
+        <w:rPr>
+          <w:rFonts w:ascii="Times New Roman" w:hAnsi="Times New Roman" w:cs="Times New Roman"/>
+          <w:b/>
+          <w:bCs/>
+          <w:sz w:val="28"/>
+          <w:szCs w:val="28"/>
+        </w:rPr>
+        <w:lastRenderedPageBreak/>
+        <w:t xml:space="preserve">Supplementary Data 9: </w:t>
+      </w:r>
+      <w:r>
+        <w:rPr>
+          <w:rFonts w:ascii="Times New Roman" w:hAnsi="Times New Roman" w:cs="Times New Roman"/>
+          <w:sz w:val="28"/>
+          <w:szCs w:val="28"/>
+        </w:rPr>
+        <w:t>This table contains the list of genes (rows) belonging to the top 1% CLR values of 3P-CLR and the population branches where they are under selection (columns). Fields with “1” indicate that a signature of selection was found, and fields with “0” indicate no signature of selection was found.</w:t>
       </w:r>
     </w:p>
     <w:p>

</xml_diff>